<commit_message>
As sent to Chris
</commit_message>
<xml_diff>
--- a/Reviews/Reviews-Resnick_R1.docx
+++ b/Reviews/Reviews-Resnick_R1.docx
@@ -148,7 +148,7 @@
           <w:sz w:val="20"/>
           <w:szCs w:val="20"/>
         </w:rPr>
-        <w:t>A revision along the lines suggested by the reviewers would be a significant undertaking, with no guarantee of success. An agenda setting article can be valuable but only when it defines an agenda that is non-obvious, yet likely to work. As in this paper, having a framework based on detailed analysis of</w:t>
+        <w:t xml:space="preserve">A revision along the lines suggested by the reviewers would be a significant undertaking, with no guarantee of success. An agenda setting article can </w:t>
       </w:r>
       <w:bookmarkStart w:id="0" w:name="_GoBack"/>
       <w:bookmarkEnd w:id="0"/>
@@ -158,7 +158,7 @@
           <w:sz w:val="20"/>
           <w:szCs w:val="20"/>
         </w:rPr>
-        <w:t xml:space="preserve"> the application needs as a way to generate the agenda is a good approach. Thus far, however, the referees are not convinced that the agenda is specific enough to be non-obvious. Referee 1 also raises concerns about there being enough evidence that it is likely to succeed. I agree with the referees, however, that there is promise in this paper and a revision along these lines, if you </w:t>
+        <w:t xml:space="preserve">be valuable but only when it defines an agenda that is non-obvious, yet likely to work. As in this paper, having a framework based on detailed analysis of the application needs as a way to generate the agenda is a good approach. Thus far, however, the referees are not convinced that the agenda is specific enough to be non-obvious. Referee 1 also raises concerns about there being enough evidence that it is likely to succeed. I agree with the referees, however, that there is promise in this paper and a revision along these lines, if you </w:t>
       </w:r>
       <w:proofErr w:type="gramStart"/>
       <w:r>
@@ -196,6 +196,15 @@
           <w:szCs w:val="20"/>
         </w:rPr>
       </w:pPr>
+    </w:p>
+    <w:p>
+      <w:pPr>
+        <w:rPr>
+          <w:rFonts w:ascii="Helvetica" w:hAnsi="Helvetica" w:cs="Courier"/>
+          <w:sz w:val="20"/>
+          <w:szCs w:val="20"/>
+        </w:rPr>
+      </w:pPr>
       <w:r>
         <w:rPr>
           <w:rFonts w:ascii="Helvetica" w:hAnsi="Helvetica" w:cs="Courier"/>
@@ -242,36 +251,983 @@
     </w:p>
     <w:p>
       <w:pPr>
-        <w:rPr>
-          <w:rFonts w:ascii="Helvetica" w:hAnsi="Helvetica" w:cs="Courier"/>
-          <w:sz w:val="20"/>
-          <w:szCs w:val="20"/>
-        </w:rPr>
-      </w:pPr>
-    </w:p>
-    <w:p>
-      <w:pPr>
-        <w:rPr>
-          <w:rFonts w:ascii="Helvetica" w:hAnsi="Helvetica" w:cs="Courier"/>
-          <w:sz w:val="20"/>
-          <w:szCs w:val="20"/>
-        </w:rPr>
-      </w:pPr>
-    </w:p>
-    <w:p>
-      <w:pPr>
-        <w:rPr>
-          <w:rFonts w:ascii="Helvetica" w:hAnsi="Helvetica" w:cs="Courier"/>
-          <w:sz w:val="20"/>
-          <w:szCs w:val="20"/>
-        </w:rPr>
-      </w:pPr>
-      <w:r>
-        <w:rPr>
-          <w:rFonts w:ascii="Helvetica" w:hAnsi="Helvetica" w:cs="Courier"/>
-          <w:sz w:val="20"/>
-          <w:szCs w:val="20"/>
-        </w:rPr>
+        <w:pStyle w:val="NoSpacing"/>
+      </w:pPr>
+      <w:r>
+        <w:lastRenderedPageBreak/>
+        <w:t xml:space="preserve">We made several </w:t>
+      </w:r>
+      <w:r>
+        <w:t>considerable</w:t>
+      </w:r>
+      <w:r>
+        <w:t xml:space="preserve"> changes </w:t>
+      </w:r>
+      <w:r>
+        <w:t xml:space="preserve">both to the structure and </w:t>
+      </w:r>
+      <w:r>
+        <w:t xml:space="preserve">to the content of the paper, </w:t>
+      </w:r>
+      <w:r>
+        <w:t xml:space="preserve">in order </w:t>
+      </w:r>
+      <w:r>
+        <w:t>to add</w:t>
+      </w:r>
+      <w:r>
+        <w:t xml:space="preserve">ress the lack of specificity </w:t>
+      </w:r>
+      <w:r>
+        <w:t>identified by reviewers</w:t>
+      </w:r>
+      <w:r>
+        <w:t xml:space="preserve"> and the editor</w:t>
+      </w:r>
+      <w:r>
+        <w:t xml:space="preserve">. </w:t>
+      </w:r>
+      <w:r>
+        <w:t>We outline the core changes to structure and argumentation below, and then explain how we addressed the more localise</w:t>
+      </w:r>
+      <w:r>
+        <w:t xml:space="preserve">d reviewers’ suggestions inline </w:t>
+      </w:r>
+      <w:r>
+        <w:t xml:space="preserve">their reviews. </w:t>
+      </w:r>
+    </w:p>
+    <w:p>
+      <w:pPr>
+        <w:pStyle w:val="NoSpacing"/>
+      </w:pPr>
+    </w:p>
+    <w:p>
+      <w:pPr>
+        <w:pStyle w:val="NoSpacing"/>
+      </w:pPr>
+      <w:r>
+        <w:t xml:space="preserve">One of the </w:t>
+      </w:r>
+      <w:r>
+        <w:t>main change</w:t>
+      </w:r>
+      <w:r>
+        <w:t>s is that we</w:t>
+      </w:r>
+      <w:r>
+        <w:t xml:space="preserve"> re-framed and combined the content of</w:t>
+      </w:r>
+      <w:r>
+        <w:t xml:space="preserve"> the original sections 4-6, with the aim </w:t>
+      </w:r>
+      <w:r>
+        <w:t>to</w:t>
+      </w:r>
+      <w:r>
+        <w:t xml:space="preserve"> consider SEL in education as the major focus of the paper (</w:t>
+      </w:r>
+      <w:r>
+        <w:t>as also suggested by R2</w:t>
+      </w:r>
+      <w:r>
+        <w:t>)</w:t>
+      </w:r>
+      <w:r>
+        <w:t>. This allowed us to be more specific both in challenges to SEL</w:t>
+      </w:r>
+      <w:r>
+        <w:t xml:space="preserve"> in this contexts</w:t>
+      </w:r>
+      <w:r>
+        <w:t xml:space="preserve">, and offer </w:t>
+      </w:r>
+      <w:r>
+        <w:t xml:space="preserve">more relevant </w:t>
+      </w:r>
+      <w:r>
+        <w:t>examples for tech</w:t>
+      </w:r>
+      <w:r>
+        <w:t>nology support</w:t>
+      </w:r>
+      <w:r>
+        <w:t xml:space="preserve">. </w:t>
+      </w:r>
+      <w:r>
+        <w:t xml:space="preserve">In particular, Sections 1-5 </w:t>
+      </w:r>
+      <w:r>
+        <w:t xml:space="preserve">now </w:t>
+      </w:r>
+      <w:r>
+        <w:t xml:space="preserve">focus on </w:t>
+      </w:r>
+      <w:r>
+        <w:t>SEL in education only. W</w:t>
+      </w:r>
+      <w:r>
+        <w:t xml:space="preserve">e bring in </w:t>
+      </w:r>
+      <w:r>
+        <w:t xml:space="preserve">the other domains as broader implications and pointers for future work only at the very end of the paper, in Section 6. </w:t>
+      </w:r>
+      <w:r>
+        <w:rPr>
+          <w:color w:val="FF0000"/>
+        </w:rPr>
+        <w:t>We have also considered an alternative option of putting this section into Appendix; whatever reviewers/editor prefers.</w:t>
+      </w:r>
+      <w:r>
+        <w:rPr>
+          <w:b/>
+          <w:color w:val="FF0000"/>
+        </w:rPr>
+        <w:t xml:space="preserve"> </w:t>
+      </w:r>
+      <w:r>
+        <w:rPr>
+          <w:b/>
+        </w:rPr>
+        <w:t xml:space="preserve"> </w:t>
+      </w:r>
+    </w:p>
+    <w:p>
+      <w:pPr>
+        <w:rPr>
+          <w:rFonts w:ascii="Adobe Garamond Pro" w:hAnsi="Adobe Garamond Pro" w:cs="Courier"/>
+          <w:sz w:val="20"/>
+          <w:szCs w:val="20"/>
+        </w:rPr>
+      </w:pPr>
+    </w:p>
+    <w:p>
+      <w:pPr>
+        <w:rPr>
+          <w:rFonts w:ascii="Adobe Garamond Pro" w:hAnsi="Adobe Garamond Pro" w:cs="Courier"/>
+          <w:sz w:val="20"/>
+          <w:szCs w:val="20"/>
+        </w:rPr>
+      </w:pPr>
+      <w:r>
+        <w:rPr>
+          <w:rFonts w:ascii="Adobe Garamond Pro" w:hAnsi="Adobe Garamond Pro" w:cs="Courier"/>
+          <w:sz w:val="20"/>
+          <w:szCs w:val="20"/>
+        </w:rPr>
+        <w:t xml:space="preserve">The second key change is in how we present </w:t>
+      </w:r>
+      <w:r>
+        <w:rPr>
+          <w:rFonts w:ascii="Adobe Garamond Pro" w:hAnsi="Adobe Garamond Pro" w:cs="Courier"/>
+          <w:sz w:val="20"/>
+          <w:szCs w:val="20"/>
+        </w:rPr>
+        <w:t xml:space="preserve">the identified challenges to learning. </w:t>
+      </w:r>
+      <w:r>
+        <w:rPr>
+          <w:rFonts w:ascii="Adobe Garamond Pro" w:hAnsi="Adobe Garamond Pro" w:cs="Courier"/>
+          <w:sz w:val="20"/>
+          <w:szCs w:val="20"/>
+        </w:rPr>
+        <w:t>Previous version first drew</w:t>
+      </w:r>
+      <w:r>
+        <w:rPr>
+          <w:rFonts w:ascii="Adobe Garamond Pro" w:hAnsi="Adobe Garamond Pro" w:cs="Courier"/>
+          <w:sz w:val="20"/>
+          <w:szCs w:val="20"/>
+        </w:rPr>
+        <w:t xml:space="preserve"> out four broader learning </w:t>
+      </w:r>
+      <w:r>
+        <w:rPr>
+          <w:rFonts w:ascii="Adobe Garamond Pro" w:hAnsi="Adobe Garamond Pro" w:cs="Courier"/>
+          <w:sz w:val="20"/>
+          <w:szCs w:val="20"/>
+        </w:rPr>
+        <w:t>principles in one section,</w:t>
+      </w:r>
+      <w:r>
+        <w:rPr>
+          <w:rFonts w:ascii="Adobe Garamond Pro" w:hAnsi="Adobe Garamond Pro" w:cs="Courier"/>
+          <w:sz w:val="20"/>
+          <w:szCs w:val="20"/>
+        </w:rPr>
+        <w:t xml:space="preserve"> and </w:t>
+      </w:r>
+      <w:r>
+        <w:rPr>
+          <w:rFonts w:ascii="Adobe Garamond Pro" w:hAnsi="Adobe Garamond Pro" w:cs="Courier"/>
+          <w:sz w:val="20"/>
+          <w:szCs w:val="20"/>
+        </w:rPr>
+        <w:t>then used these to outline</w:t>
+      </w:r>
+      <w:r>
+        <w:rPr>
+          <w:rFonts w:ascii="Adobe Garamond Pro" w:hAnsi="Adobe Garamond Pro" w:cs="Courier"/>
+          <w:sz w:val="20"/>
+          <w:szCs w:val="20"/>
+        </w:rPr>
+        <w:t xml:space="preserve"> the</w:t>
+      </w:r>
+      <w:r>
+        <w:rPr>
+          <w:rFonts w:ascii="Adobe Garamond Pro" w:hAnsi="Adobe Garamond Pro" w:cs="Courier"/>
+          <w:sz w:val="20"/>
+          <w:szCs w:val="20"/>
+        </w:rPr>
+        <w:t xml:space="preserve"> rela</w:t>
+      </w:r>
+      <w:r>
+        <w:rPr>
+          <w:rFonts w:ascii="Adobe Garamond Pro" w:hAnsi="Adobe Garamond Pro" w:cs="Courier"/>
+          <w:sz w:val="20"/>
+          <w:szCs w:val="20"/>
+        </w:rPr>
+        <w:t xml:space="preserve">ted HCI literature </w:t>
+      </w:r>
+      <w:r>
+        <w:rPr>
+          <w:rFonts w:ascii="Adobe Garamond Pro" w:hAnsi="Adobe Garamond Pro" w:cs="Courier"/>
+          <w:sz w:val="20"/>
+          <w:szCs w:val="20"/>
+        </w:rPr>
+        <w:t>another section</w:t>
+      </w:r>
+      <w:r>
+        <w:rPr>
+          <w:rFonts w:ascii="Adobe Garamond Pro" w:hAnsi="Adobe Garamond Pro" w:cs="Courier"/>
+          <w:sz w:val="20"/>
+          <w:szCs w:val="20"/>
+        </w:rPr>
+        <w:t>.</w:t>
+      </w:r>
+      <w:r>
+        <w:rPr>
+          <w:rFonts w:ascii="Adobe Garamond Pro" w:hAnsi="Adobe Garamond Pro" w:cs="Courier"/>
+          <w:sz w:val="20"/>
+          <w:szCs w:val="20"/>
+        </w:rPr>
+        <w:t xml:space="preserve"> In the revision</w:t>
+      </w:r>
+      <w:r>
+        <w:rPr>
+          <w:rFonts w:ascii="Adobe Garamond Pro" w:hAnsi="Adobe Garamond Pro" w:cs="Courier"/>
+          <w:sz w:val="20"/>
+          <w:szCs w:val="20"/>
+        </w:rPr>
+        <w:t>, w</w:t>
+      </w:r>
+      <w:r>
+        <w:rPr>
+          <w:rFonts w:ascii="Adobe Garamond Pro" w:hAnsi="Adobe Garamond Pro" w:cs="Courier"/>
+          <w:sz w:val="20"/>
+          <w:szCs w:val="20"/>
+        </w:rPr>
+        <w:t xml:space="preserve">e </w:t>
+      </w:r>
+      <w:r>
+        <w:rPr>
+          <w:rFonts w:ascii="Adobe Garamond Pro" w:hAnsi="Adobe Garamond Pro" w:cs="Courier"/>
+          <w:sz w:val="20"/>
+          <w:szCs w:val="20"/>
+        </w:rPr>
+        <w:t>combine these two steps</w:t>
+      </w:r>
+      <w:r>
+        <w:rPr>
+          <w:rFonts w:ascii="Adobe Garamond Pro" w:hAnsi="Adobe Garamond Pro" w:cs="Courier"/>
+          <w:sz w:val="20"/>
+          <w:szCs w:val="20"/>
+        </w:rPr>
+        <w:t xml:space="preserve"> into a single section (Section 3)</w:t>
+      </w:r>
+      <w:r>
+        <w:rPr>
+          <w:rFonts w:ascii="Adobe Garamond Pro" w:hAnsi="Adobe Garamond Pro" w:cs="Courier"/>
+          <w:sz w:val="20"/>
+          <w:szCs w:val="20"/>
+        </w:rPr>
+        <w:t>. We reframe</w:t>
+      </w:r>
+      <w:r>
+        <w:rPr>
+          <w:rFonts w:ascii="Adobe Garamond Pro" w:hAnsi="Adobe Garamond Pro" w:cs="Courier"/>
+          <w:sz w:val="20"/>
+          <w:szCs w:val="20"/>
+        </w:rPr>
+        <w:t xml:space="preserve"> the four </w:t>
+      </w:r>
+      <w:r>
+        <w:rPr>
+          <w:rFonts w:ascii="Adobe Garamond Pro" w:hAnsi="Adobe Garamond Pro" w:cs="Courier"/>
+          <w:sz w:val="20"/>
+          <w:szCs w:val="20"/>
+        </w:rPr>
+        <w:t xml:space="preserve">learning </w:t>
+      </w:r>
+      <w:r>
+        <w:rPr>
+          <w:rFonts w:ascii="Adobe Garamond Pro" w:hAnsi="Adobe Garamond Pro" w:cs="Courier"/>
+          <w:sz w:val="20"/>
+          <w:szCs w:val="20"/>
+        </w:rPr>
+        <w:t xml:space="preserve">principles into </w:t>
+      </w:r>
+      <w:r>
+        <w:rPr>
+          <w:rFonts w:ascii="Adobe Garamond Pro" w:hAnsi="Adobe Garamond Pro" w:cs="Courier"/>
+          <w:sz w:val="20"/>
+          <w:szCs w:val="20"/>
+        </w:rPr>
+        <w:t>three challen</w:t>
+      </w:r>
+      <w:r>
+        <w:rPr>
+          <w:rFonts w:ascii="Adobe Garamond Pro" w:hAnsi="Adobe Garamond Pro" w:cs="Courier"/>
+          <w:sz w:val="20"/>
+          <w:szCs w:val="20"/>
+        </w:rPr>
+        <w:t>ging areas for SEL in education---i.e</w:t>
+      </w:r>
+      <w:proofErr w:type="gramStart"/>
+      <w:r>
+        <w:rPr>
+          <w:rFonts w:ascii="Adobe Garamond Pro" w:hAnsi="Adobe Garamond Pro" w:cs="Courier"/>
+          <w:sz w:val="20"/>
+          <w:szCs w:val="20"/>
+        </w:rPr>
+        <w:t>.,</w:t>
+      </w:r>
+      <w:proofErr w:type="gramEnd"/>
+      <w:r>
+        <w:rPr>
+          <w:rFonts w:ascii="Adobe Garamond Pro" w:hAnsi="Adobe Garamond Pro" w:cs="Courier"/>
+          <w:sz w:val="20"/>
+          <w:szCs w:val="20"/>
+        </w:rPr>
+        <w:t xml:space="preserve"> embedding of learned skills, promoting reflective abilities, and facilitating mixed spaces for practice---that are directly motivated </w:t>
+      </w:r>
+      <w:r>
+        <w:rPr>
+          <w:rFonts w:ascii="Adobe Garamond Pro" w:hAnsi="Adobe Garamond Pro" w:cs="Courier"/>
+          <w:sz w:val="20"/>
+          <w:szCs w:val="20"/>
+        </w:rPr>
+        <w:t xml:space="preserve">by </w:t>
+      </w:r>
+      <w:r>
+        <w:rPr>
+          <w:rFonts w:ascii="Adobe Garamond Pro" w:hAnsi="Adobe Garamond Pro" w:cs="Courier"/>
+          <w:sz w:val="20"/>
+          <w:szCs w:val="20"/>
+        </w:rPr>
+        <w:t xml:space="preserve">the SEL </w:t>
+      </w:r>
+      <w:r>
+        <w:rPr>
+          <w:rFonts w:ascii="Adobe Garamond Pro" w:hAnsi="Adobe Garamond Pro" w:cs="Courier"/>
+          <w:sz w:val="20"/>
+          <w:szCs w:val="20"/>
+        </w:rPr>
+        <w:t>li</w:t>
+      </w:r>
+      <w:r>
+        <w:rPr>
+          <w:rFonts w:ascii="Adobe Garamond Pro" w:hAnsi="Adobe Garamond Pro" w:cs="Courier"/>
+          <w:sz w:val="20"/>
+          <w:szCs w:val="20"/>
+        </w:rPr>
+        <w:t>terature</w:t>
+      </w:r>
+      <w:r>
+        <w:rPr>
+          <w:rFonts w:ascii="Adobe Garamond Pro" w:hAnsi="Adobe Garamond Pro" w:cs="Courier"/>
+          <w:sz w:val="20"/>
+          <w:szCs w:val="20"/>
+        </w:rPr>
+        <w:t xml:space="preserve"> (and selected curricula examples),</w:t>
+      </w:r>
+      <w:r>
+        <w:rPr>
+          <w:rFonts w:ascii="Adobe Garamond Pro" w:hAnsi="Adobe Garamond Pro" w:cs="Courier"/>
+          <w:sz w:val="20"/>
+          <w:szCs w:val="20"/>
+        </w:rPr>
+        <w:t xml:space="preserve"> </w:t>
+      </w:r>
+      <w:r>
+        <w:rPr>
+          <w:rFonts w:ascii="Adobe Garamond Pro" w:hAnsi="Adobe Garamond Pro" w:cs="Courier"/>
+          <w:sz w:val="20"/>
+          <w:szCs w:val="20"/>
+        </w:rPr>
+        <w:t xml:space="preserve">and </w:t>
+      </w:r>
+      <w:r>
+        <w:rPr>
+          <w:rFonts w:ascii="Adobe Garamond Pro" w:hAnsi="Adobe Garamond Pro" w:cs="Courier"/>
+          <w:sz w:val="20"/>
+          <w:szCs w:val="20"/>
+        </w:rPr>
+        <w:t xml:space="preserve">also </w:t>
+      </w:r>
+      <w:r>
+        <w:rPr>
+          <w:rFonts w:ascii="Adobe Garamond Pro" w:hAnsi="Adobe Garamond Pro" w:cs="Courier"/>
+          <w:sz w:val="20"/>
+          <w:szCs w:val="20"/>
+        </w:rPr>
+        <w:t>immediately complement</w:t>
+      </w:r>
+      <w:r>
+        <w:rPr>
+          <w:rFonts w:ascii="Adobe Garamond Pro" w:hAnsi="Adobe Garamond Pro" w:cs="Courier"/>
+          <w:sz w:val="20"/>
+          <w:szCs w:val="20"/>
+        </w:rPr>
+        <w:t>ed w</w:t>
+      </w:r>
+      <w:r>
+        <w:rPr>
+          <w:rFonts w:ascii="Adobe Garamond Pro" w:hAnsi="Adobe Garamond Pro" w:cs="Courier"/>
+          <w:sz w:val="20"/>
+          <w:szCs w:val="20"/>
+        </w:rPr>
+        <w:t xml:space="preserve">ith </w:t>
+      </w:r>
+      <w:r>
+        <w:rPr>
+          <w:rFonts w:ascii="Adobe Garamond Pro" w:hAnsi="Adobe Garamond Pro" w:cs="Courier"/>
+          <w:sz w:val="20"/>
+          <w:szCs w:val="20"/>
+        </w:rPr>
+        <w:t xml:space="preserve">pointers to </w:t>
+      </w:r>
+      <w:r>
+        <w:rPr>
+          <w:rFonts w:ascii="Adobe Garamond Pro" w:hAnsi="Adobe Garamond Pro" w:cs="Courier"/>
+          <w:sz w:val="20"/>
+          <w:szCs w:val="20"/>
+        </w:rPr>
+        <w:t xml:space="preserve">relevant </w:t>
+      </w:r>
+      <w:r>
+        <w:rPr>
+          <w:rFonts w:ascii="Adobe Garamond Pro" w:hAnsi="Adobe Garamond Pro" w:cs="Courier"/>
+          <w:sz w:val="20"/>
+          <w:szCs w:val="20"/>
+        </w:rPr>
+        <w:t xml:space="preserve">HCI work. </w:t>
+      </w:r>
+      <w:r>
+        <w:rPr>
+          <w:rFonts w:ascii="Adobe Garamond Pro" w:hAnsi="Adobe Garamond Pro" w:cs="Courier"/>
+          <w:sz w:val="20"/>
+          <w:szCs w:val="20"/>
+        </w:rPr>
+        <w:t xml:space="preserve">This </w:t>
+      </w:r>
+      <w:r>
+        <w:rPr>
+          <w:rFonts w:ascii="Adobe Garamond Pro" w:hAnsi="Adobe Garamond Pro" w:cs="Courier"/>
+          <w:sz w:val="20"/>
+          <w:szCs w:val="20"/>
+        </w:rPr>
+        <w:t xml:space="preserve">allowed us to </w:t>
+      </w:r>
+      <w:r>
+        <w:rPr>
+          <w:rFonts w:ascii="Adobe Garamond Pro" w:hAnsi="Adobe Garamond Pro" w:cs="Courier"/>
+          <w:sz w:val="20"/>
+          <w:szCs w:val="20"/>
+        </w:rPr>
+        <w:t xml:space="preserve">structure </w:t>
+      </w:r>
+      <w:r>
+        <w:rPr>
+          <w:rFonts w:ascii="Adobe Garamond Pro" w:hAnsi="Adobe Garamond Pro" w:cs="Courier"/>
+          <w:sz w:val="20"/>
+          <w:szCs w:val="20"/>
+        </w:rPr>
+        <w:t xml:space="preserve">the links between SEL and HCI </w:t>
+      </w:r>
+      <w:r>
+        <w:rPr>
+          <w:rFonts w:ascii="Adobe Garamond Pro" w:hAnsi="Adobe Garamond Pro" w:cs="Courier"/>
+          <w:sz w:val="20"/>
+          <w:szCs w:val="20"/>
+        </w:rPr>
+        <w:t xml:space="preserve">based on </w:t>
+      </w:r>
+      <w:r>
+        <w:rPr>
+          <w:rFonts w:ascii="Adobe Garamond Pro" w:hAnsi="Adobe Garamond Pro" w:cs="Courier"/>
+          <w:sz w:val="20"/>
+          <w:szCs w:val="20"/>
+        </w:rPr>
+        <w:t xml:space="preserve">the </w:t>
+      </w:r>
+      <w:r>
+        <w:rPr>
+          <w:rFonts w:ascii="Adobe Garamond Pro" w:hAnsi="Adobe Garamond Pro" w:cs="Courier"/>
+          <w:sz w:val="20"/>
+          <w:szCs w:val="20"/>
+        </w:rPr>
+        <w:t xml:space="preserve">challenges to learning, rather than HCI fields of work. We hope this will </w:t>
+      </w:r>
+      <w:r>
+        <w:rPr>
+          <w:rFonts w:ascii="Adobe Garamond Pro" w:hAnsi="Adobe Garamond Pro" w:cs="Courier"/>
+          <w:sz w:val="20"/>
+          <w:szCs w:val="20"/>
+        </w:rPr>
+        <w:t xml:space="preserve">ground </w:t>
+      </w:r>
+      <w:r>
+        <w:rPr>
+          <w:rFonts w:ascii="Adobe Garamond Pro" w:hAnsi="Adobe Garamond Pro" w:cs="Courier"/>
+          <w:sz w:val="20"/>
+          <w:szCs w:val="20"/>
+        </w:rPr>
+        <w:t xml:space="preserve">the opportunities of technology in </w:t>
+      </w:r>
+      <w:r>
+        <w:rPr>
+          <w:rFonts w:ascii="Adobe Garamond Pro" w:hAnsi="Adobe Garamond Pro" w:cs="Courier"/>
+          <w:sz w:val="20"/>
+          <w:szCs w:val="20"/>
+        </w:rPr>
+        <w:t xml:space="preserve">supporting </w:t>
+      </w:r>
+      <w:r>
+        <w:rPr>
+          <w:rFonts w:ascii="Adobe Garamond Pro" w:hAnsi="Adobe Garamond Pro" w:cs="Courier"/>
+          <w:sz w:val="20"/>
+          <w:szCs w:val="20"/>
+        </w:rPr>
+        <w:t>SEL for both HCI readership</w:t>
+      </w:r>
+      <w:r>
+        <w:rPr>
+          <w:rFonts w:ascii="Adobe Garamond Pro" w:hAnsi="Adobe Garamond Pro" w:cs="Courier"/>
+          <w:sz w:val="20"/>
+          <w:szCs w:val="20"/>
+        </w:rPr>
+        <w:t xml:space="preserve"> and readers from other disciplines</w:t>
+      </w:r>
+      <w:r>
+        <w:rPr>
+          <w:rFonts w:ascii="Adobe Garamond Pro" w:hAnsi="Adobe Garamond Pro" w:cs="Courier"/>
+          <w:sz w:val="20"/>
+          <w:szCs w:val="20"/>
+        </w:rPr>
+        <w:t>,</w:t>
+      </w:r>
+      <w:r>
+        <w:rPr>
+          <w:rFonts w:ascii="Adobe Garamond Pro" w:hAnsi="Adobe Garamond Pro" w:cs="Courier"/>
+          <w:sz w:val="20"/>
+          <w:szCs w:val="20"/>
+        </w:rPr>
+        <w:t xml:space="preserve"> as well as</w:t>
+      </w:r>
+      <w:r>
+        <w:rPr>
+          <w:rFonts w:ascii="Adobe Garamond Pro" w:hAnsi="Adobe Garamond Pro" w:cs="Courier"/>
+          <w:sz w:val="20"/>
+          <w:szCs w:val="20"/>
+        </w:rPr>
+        <w:t xml:space="preserve"> </w:t>
+      </w:r>
+      <w:r>
+        <w:rPr>
+          <w:rFonts w:ascii="Adobe Garamond Pro" w:hAnsi="Adobe Garamond Pro" w:cs="Courier"/>
+          <w:sz w:val="20"/>
+          <w:szCs w:val="20"/>
+        </w:rPr>
+        <w:t>provide improved ‘evidence’ that future HCI work is likely to bring benefits in this space</w:t>
+      </w:r>
+      <w:r>
+        <w:rPr>
+          <w:rFonts w:ascii="Adobe Garamond Pro" w:hAnsi="Adobe Garamond Pro" w:cs="Courier"/>
+          <w:sz w:val="20"/>
+          <w:szCs w:val="20"/>
+        </w:rPr>
+        <w:t xml:space="preserve">. </w:t>
+      </w:r>
+    </w:p>
+    <w:p>
+      <w:pPr>
+        <w:rPr>
+          <w:rFonts w:ascii="Adobe Garamond Pro" w:hAnsi="Adobe Garamond Pro" w:cs="Courier"/>
+          <w:sz w:val="20"/>
+          <w:szCs w:val="20"/>
+        </w:rPr>
+      </w:pPr>
+    </w:p>
+    <w:p>
+      <w:pPr>
+        <w:rPr>
+          <w:rFonts w:ascii="Adobe Garamond Pro" w:hAnsi="Adobe Garamond Pro" w:cs="Courier"/>
+          <w:sz w:val="20"/>
+          <w:szCs w:val="20"/>
+        </w:rPr>
+      </w:pPr>
+      <w:r>
+        <w:rPr>
+          <w:rFonts w:ascii="Adobe Garamond Pro" w:hAnsi="Adobe Garamond Pro" w:cs="Courier"/>
+          <w:sz w:val="20"/>
+          <w:szCs w:val="20"/>
+        </w:rPr>
+        <w:t>We also added two new sec</w:t>
+      </w:r>
+      <w:r>
+        <w:rPr>
+          <w:rFonts w:ascii="Adobe Garamond Pro" w:hAnsi="Adobe Garamond Pro" w:cs="Courier"/>
+          <w:sz w:val="20"/>
+          <w:szCs w:val="20"/>
+        </w:rPr>
+        <w:t>tions, based mostly on new content</w:t>
+      </w:r>
+      <w:r>
+        <w:rPr>
+          <w:rFonts w:ascii="Adobe Garamond Pro" w:hAnsi="Adobe Garamond Pro" w:cs="Courier"/>
+          <w:sz w:val="20"/>
+          <w:szCs w:val="20"/>
+        </w:rPr>
+        <w:t xml:space="preserve"> </w:t>
+      </w:r>
+      <w:r>
+        <w:rPr>
+          <w:rFonts w:ascii="Adobe Garamond Pro" w:hAnsi="Adobe Garamond Pro" w:cs="Courier"/>
+          <w:sz w:val="20"/>
+          <w:szCs w:val="20"/>
+        </w:rPr>
+        <w:t>and/or</w:t>
+      </w:r>
+      <w:r>
+        <w:rPr>
+          <w:rFonts w:ascii="Adobe Garamond Pro" w:hAnsi="Adobe Garamond Pro" w:cs="Courier"/>
+          <w:sz w:val="20"/>
+          <w:szCs w:val="20"/>
+        </w:rPr>
+        <w:t xml:space="preserve"> markedly reframed ideas from</w:t>
+      </w:r>
+      <w:r>
+        <w:rPr>
+          <w:rFonts w:ascii="Adobe Garamond Pro" w:hAnsi="Adobe Garamond Pro" w:cs="Courier"/>
+          <w:sz w:val="20"/>
+          <w:szCs w:val="20"/>
+        </w:rPr>
+        <w:t xml:space="preserve"> the originally submitted version</w:t>
+      </w:r>
+      <w:r>
+        <w:rPr>
+          <w:rFonts w:ascii="Adobe Garamond Pro" w:hAnsi="Adobe Garamond Pro" w:cs="Courier"/>
+          <w:sz w:val="20"/>
+          <w:szCs w:val="20"/>
+        </w:rPr>
+        <w:t xml:space="preserve"> that were made more specific to SEL in education. </w:t>
+      </w:r>
+    </w:p>
+    <w:p>
+      <w:pPr>
+        <w:pStyle w:val="NoSpacing"/>
+        <w:numPr>
+          <w:ilvl w:val="0"/>
+          <w:numId w:val="5"/>
+        </w:numPr>
+      </w:pPr>
+      <w:r>
+        <w:t xml:space="preserve">Section 4 addresses the ‘Opportunities for HCI’, which </w:t>
+      </w:r>
+      <w:r>
+        <w:t>outline the research opportunities that focus</w:t>
+      </w:r>
+      <w:r>
+        <w:t xml:space="preserve"> on SEL will likely open for HCI. We particularly highlight the possibility to use SEL settings as a test-bed and guidance for </w:t>
+      </w:r>
+      <w:proofErr w:type="gramStart"/>
+      <w:r>
+        <w:t>real-world</w:t>
+      </w:r>
+      <w:proofErr w:type="gramEnd"/>
+      <w:r>
+        <w:t xml:space="preserve"> grounding of Affective Computing and Social Signals Processing </w:t>
+      </w:r>
+      <w:r>
+        <w:t>research</w:t>
+      </w:r>
+      <w:r>
+        <w:t>, well fitting with the recent calls</w:t>
+      </w:r>
+      <w:r>
+        <w:t xml:space="preserve"> in and outside of these two communities</w:t>
+      </w:r>
+      <w:r>
+        <w:t xml:space="preserve"> around the need to identify plausible real-world application areas. We also </w:t>
+      </w:r>
+      <w:r>
+        <w:t>draw</w:t>
+      </w:r>
+      <w:r>
+        <w:t xml:space="preserve"> out </w:t>
+      </w:r>
+      <w:r>
+        <w:t xml:space="preserve">how </w:t>
+      </w:r>
+      <w:r>
+        <w:t xml:space="preserve">the </w:t>
+      </w:r>
+      <w:r>
+        <w:t>focus on social and emotional learning will support emerging HCI interest around ‘</w:t>
+      </w:r>
+      <w:r>
+        <w:t>social reflection</w:t>
+      </w:r>
+      <w:r>
+        <w:t xml:space="preserve">’ – i.e., understanding </w:t>
+      </w:r>
+      <w:r>
+        <w:t>(</w:t>
+      </w:r>
+      <w:r>
+        <w:t>and supporting</w:t>
+      </w:r>
+      <w:r>
+        <w:t>)</w:t>
+      </w:r>
+      <w:r>
+        <w:t xml:space="preserve"> reflective processes as a collaborative activity</w:t>
+      </w:r>
+      <w:r>
+        <w:t xml:space="preserve">. </w:t>
+      </w:r>
+    </w:p>
+    <w:p>
+      <w:pPr>
+        <w:pStyle w:val="NoSpacing"/>
+        <w:numPr>
+          <w:ilvl w:val="0"/>
+          <w:numId w:val="5"/>
+        </w:numPr>
+      </w:pPr>
+      <w:r>
+        <w:t xml:space="preserve">Section 5 then identifies the ‘immediate next steps’ HCI community could take if it aims to start engaging with SEL in education. We </w:t>
+      </w:r>
+      <w:r>
+        <w:t xml:space="preserve">particularly </w:t>
+      </w:r>
+      <w:r>
+        <w:t xml:space="preserve">highlight the </w:t>
+      </w:r>
+      <w:r>
+        <w:softHyphen/>
+        <w:t>surprising lack of detailed information in SEL academic literature around the needs and specific challenges that learners, teachers and parents face</w:t>
+      </w:r>
+      <w:r>
+        <w:t xml:space="preserve"> when taking part in SEL curricula</w:t>
+      </w:r>
+      <w:r>
+        <w:t xml:space="preserve">. As this knowledge however must exist within the SEL practitioners’ community, </w:t>
+      </w:r>
+      <w:r>
+        <w:t xml:space="preserve">we point to the </w:t>
+      </w:r>
+      <w:r>
+        <w:t>need of participatory and user-centered studies to help HCI researchers better understand the challenges present. We also suggest a number of (t</w:t>
+      </w:r>
+      <w:r>
+        <w:t xml:space="preserve">entative) design considerations for SEL support systems </w:t>
+      </w:r>
+      <w:r>
+        <w:t>to ins</w:t>
+      </w:r>
+      <w:r>
+        <w:t xml:space="preserve">pire initial work in this space: </w:t>
+      </w:r>
+      <w:r>
+        <w:t>looking to empower learners to explore their behaviours, design</w:t>
+      </w:r>
+      <w:r>
+        <w:t>ing systems</w:t>
+      </w:r>
+      <w:r>
+        <w:t xml:space="preserve"> to ‘teach and disappear’, and </w:t>
+      </w:r>
+      <w:r>
+        <w:t xml:space="preserve">aiming </w:t>
+      </w:r>
+      <w:r>
+        <w:t>to support engagement, with particular focus on engag</w:t>
+      </w:r>
+      <w:r>
+        <w:t>ing parents to support their child</w:t>
+      </w:r>
+      <w:r>
+        <w:t>’</w:t>
+      </w:r>
+      <w:r>
+        <w:t>s</w:t>
+      </w:r>
+      <w:r>
+        <w:t xml:space="preserve"> learning. </w:t>
+      </w:r>
+    </w:p>
+    <w:p>
+      <w:pPr>
+        <w:rPr>
+          <w:rFonts w:ascii="Adobe Garamond Pro" w:hAnsi="Adobe Garamond Pro" w:cs="Courier"/>
+          <w:sz w:val="20"/>
+          <w:szCs w:val="20"/>
+        </w:rPr>
+      </w:pPr>
+    </w:p>
+    <w:p>
+      <w:pPr>
+        <w:rPr>
+          <w:rFonts w:ascii="Helvetica" w:hAnsi="Helvetica" w:cs="Courier"/>
+          <w:sz w:val="20"/>
+          <w:szCs w:val="20"/>
+        </w:rPr>
+      </w:pPr>
+    </w:p>
+    <w:p>
+      <w:pPr>
+        <w:rPr>
+          <w:rFonts w:ascii="Helvetica" w:hAnsi="Helvetica" w:cs="Courier"/>
+          <w:sz w:val="20"/>
+          <w:szCs w:val="20"/>
+        </w:rPr>
+      </w:pPr>
+    </w:p>
+    <w:p>
+      <w:pPr>
+        <w:rPr>
+          <w:rFonts w:ascii="Helvetica" w:hAnsi="Helvetica" w:cs="Courier"/>
+          <w:sz w:val="20"/>
+          <w:szCs w:val="20"/>
+        </w:rPr>
+      </w:pPr>
+    </w:p>
+    <w:p>
+      <w:pPr>
+        <w:rPr>
+          <w:rFonts w:ascii="Helvetica" w:hAnsi="Helvetica" w:cs="Courier"/>
+          <w:sz w:val="20"/>
+          <w:szCs w:val="20"/>
+        </w:rPr>
+      </w:pPr>
+    </w:p>
+    <w:p>
+      <w:pPr>
+        <w:rPr>
+          <w:rFonts w:ascii="Helvetica" w:hAnsi="Helvetica" w:cs="Courier"/>
+          <w:sz w:val="20"/>
+          <w:szCs w:val="20"/>
+        </w:rPr>
+      </w:pPr>
+    </w:p>
+    <w:p>
+      <w:pPr>
+        <w:rPr>
+          <w:rFonts w:ascii="Helvetica" w:hAnsi="Helvetica" w:cs="Courier"/>
+          <w:sz w:val="20"/>
+          <w:szCs w:val="20"/>
+        </w:rPr>
+      </w:pPr>
+    </w:p>
+    <w:p>
+      <w:pPr>
+        <w:rPr>
+          <w:rFonts w:ascii="Helvetica" w:hAnsi="Helvetica" w:cs="Courier"/>
+          <w:sz w:val="20"/>
+          <w:szCs w:val="20"/>
+        </w:rPr>
+      </w:pPr>
+    </w:p>
+    <w:p>
+      <w:pPr>
+        <w:rPr>
+          <w:rFonts w:ascii="Helvetica" w:hAnsi="Helvetica" w:cs="Courier"/>
+          <w:sz w:val="20"/>
+          <w:szCs w:val="20"/>
+        </w:rPr>
+      </w:pPr>
+    </w:p>
+    <w:p>
+      <w:pPr>
+        <w:rPr>
+          <w:rFonts w:ascii="Helvetica" w:hAnsi="Helvetica" w:cs="Courier"/>
+          <w:sz w:val="20"/>
+          <w:szCs w:val="20"/>
+        </w:rPr>
+      </w:pPr>
+    </w:p>
+    <w:p>
+      <w:pPr>
+        <w:rPr>
+          <w:rFonts w:ascii="Helvetica" w:hAnsi="Helvetica" w:cs="Courier"/>
+          <w:sz w:val="20"/>
+          <w:szCs w:val="20"/>
+        </w:rPr>
+      </w:pPr>
+    </w:p>
+    <w:p>
+      <w:pPr>
+        <w:rPr>
+          <w:rFonts w:ascii="Helvetica" w:hAnsi="Helvetica" w:cs="Courier"/>
+          <w:sz w:val="20"/>
+          <w:szCs w:val="20"/>
+        </w:rPr>
+      </w:pPr>
+    </w:p>
+    <w:p>
+      <w:pPr>
+        <w:rPr>
+          <w:rFonts w:ascii="Helvetica" w:hAnsi="Helvetica" w:cs="Courier"/>
+          <w:sz w:val="20"/>
+          <w:szCs w:val="20"/>
+        </w:rPr>
+      </w:pPr>
+    </w:p>
+    <w:p>
+      <w:pPr>
+        <w:rPr>
+          <w:rFonts w:ascii="Helvetica" w:hAnsi="Helvetica" w:cs="Courier"/>
+          <w:sz w:val="20"/>
+          <w:szCs w:val="20"/>
+        </w:rPr>
+      </w:pPr>
+    </w:p>
+    <w:p>
+      <w:pPr>
+        <w:rPr>
+          <w:rFonts w:ascii="Helvetica" w:hAnsi="Helvetica" w:cs="Courier"/>
+          <w:sz w:val="20"/>
+          <w:szCs w:val="20"/>
+        </w:rPr>
+      </w:pPr>
+    </w:p>
+    <w:p>
+      <w:pPr>
+        <w:rPr>
+          <w:rFonts w:ascii="Helvetica" w:hAnsi="Helvetica" w:cs="Courier"/>
+          <w:sz w:val="20"/>
+          <w:szCs w:val="20"/>
+        </w:rPr>
+      </w:pPr>
+      <w:r>
+        <w:rPr>
+          <w:rFonts w:ascii="Helvetica" w:hAnsi="Helvetica" w:cs="Courier"/>
+          <w:sz w:val="20"/>
+          <w:szCs w:val="20"/>
+        </w:rPr>
+        <w:lastRenderedPageBreak/>
         <w:t>===============================================</w:t>
       </w:r>
     </w:p>
@@ -454,7 +1410,155 @@
           <w:sz w:val="20"/>
           <w:szCs w:val="20"/>
         </w:rPr>
-        <w:t xml:space="preserve">However, there are several outstanding issues that I feel need to be addressed to help HCI researchers more specifically understand how to engage with SEL. These are:  1) a need for more justification for the SEL principles and challenges that provide the structure for sections 5 and 6, 2) there is much focus on the challenges curricula and curriculum designers face, but less is made of the challenges learners face – this is significant, needs to be addressed, and 3) provide more specific examples of related HCI work which at times reads like a very broad general list of HCI research, and 4) the use of more specific examples of SEL tasks and methods throughout the entire paper (the authors make good use of examples in Section 2) would help ground the paper for the reader. </w:t>
+        <w:t xml:space="preserve">However, there are several outstanding issues that I feel need to be addressed to help HCI researchers more specifically understand how to engage with SEL. These are:  </w:t>
+      </w:r>
+    </w:p>
+    <w:p>
+      <w:pPr>
+        <w:rPr>
+          <w:rFonts w:ascii="Helvetica" w:hAnsi="Helvetica" w:cs="Courier"/>
+          <w:sz w:val="20"/>
+          <w:szCs w:val="20"/>
+        </w:rPr>
+      </w:pPr>
+      <w:r>
+        <w:rPr>
+          <w:rFonts w:ascii="Helvetica" w:hAnsi="Helvetica" w:cs="Courier"/>
+          <w:sz w:val="20"/>
+          <w:szCs w:val="20"/>
+        </w:rPr>
+        <w:t xml:space="preserve">1) </w:t>
+      </w:r>
+      <w:proofErr w:type="gramStart"/>
+      <w:r>
+        <w:rPr>
+          <w:rFonts w:ascii="Helvetica" w:hAnsi="Helvetica" w:cs="Courier"/>
+          <w:sz w:val="20"/>
+          <w:szCs w:val="20"/>
+        </w:rPr>
+        <w:t>a</w:t>
+      </w:r>
+      <w:proofErr w:type="gramEnd"/>
+      <w:r>
+        <w:rPr>
+          <w:rFonts w:ascii="Helvetica" w:hAnsi="Helvetica" w:cs="Courier"/>
+          <w:sz w:val="20"/>
+          <w:szCs w:val="20"/>
+        </w:rPr>
+        <w:t xml:space="preserve"> need for more justification for the SEL principles and challenges that provide the structure for sections 5 and 6, </w:t>
+      </w:r>
+    </w:p>
+    <w:p>
+      <w:pPr>
+        <w:rPr>
+          <w:rFonts w:ascii="Helvetica" w:hAnsi="Helvetica" w:cs="Courier"/>
+          <w:sz w:val="20"/>
+          <w:szCs w:val="20"/>
+        </w:rPr>
+      </w:pPr>
+      <w:r>
+        <w:rPr>
+          <w:rFonts w:ascii="Helvetica" w:hAnsi="Helvetica" w:cs="Courier"/>
+          <w:sz w:val="20"/>
+          <w:szCs w:val="20"/>
+        </w:rPr>
+        <w:t xml:space="preserve">2) </w:t>
+      </w:r>
+      <w:proofErr w:type="gramStart"/>
+      <w:r>
+        <w:rPr>
+          <w:rFonts w:ascii="Helvetica" w:hAnsi="Helvetica" w:cs="Courier"/>
+          <w:sz w:val="20"/>
+          <w:szCs w:val="20"/>
+        </w:rPr>
+        <w:t>there</w:t>
+      </w:r>
+      <w:proofErr w:type="gramEnd"/>
+      <w:r>
+        <w:rPr>
+          <w:rFonts w:ascii="Helvetica" w:hAnsi="Helvetica" w:cs="Courier"/>
+          <w:sz w:val="20"/>
+          <w:szCs w:val="20"/>
+        </w:rPr>
+        <w:t xml:space="preserve"> is much focus on the challenges curricula and curriculum designers face, but less is made of the challenges learners face – this is significant, needs to be addressed, and </w:t>
+      </w:r>
+    </w:p>
+    <w:p>
+      <w:pPr>
+        <w:pStyle w:val="ListParagraph"/>
+      </w:pPr>
+      <w:r>
+        <w:t xml:space="preserve">Point out the additional search we did and the books read, with no avail. </w:t>
+      </w:r>
+    </w:p>
+    <w:p>
+      <w:pPr>
+        <w:rPr>
+          <w:rFonts w:ascii="Helvetica" w:hAnsi="Helvetica" w:cs="Courier"/>
+          <w:sz w:val="20"/>
+          <w:szCs w:val="20"/>
+        </w:rPr>
+      </w:pPr>
+      <w:r>
+        <w:rPr>
+          <w:rFonts w:ascii="Helvetica" w:hAnsi="Helvetica" w:cs="Courier"/>
+          <w:sz w:val="20"/>
+          <w:szCs w:val="20"/>
+        </w:rPr>
+        <w:t xml:space="preserve">3) </w:t>
+      </w:r>
+      <w:proofErr w:type="gramStart"/>
+      <w:r>
+        <w:rPr>
+          <w:rFonts w:ascii="Helvetica" w:hAnsi="Helvetica" w:cs="Courier"/>
+          <w:sz w:val="20"/>
+          <w:szCs w:val="20"/>
+        </w:rPr>
+        <w:t>provide</w:t>
+      </w:r>
+      <w:proofErr w:type="gramEnd"/>
+      <w:r>
+        <w:rPr>
+          <w:rFonts w:ascii="Helvetica" w:hAnsi="Helvetica" w:cs="Courier"/>
+          <w:sz w:val="20"/>
+          <w:szCs w:val="20"/>
+        </w:rPr>
+        <w:t xml:space="preserve"> more specific examples of related HCI work which at times reads like a very broad general list of HCI research, and </w:t>
+      </w:r>
+    </w:p>
+    <w:p>
+      <w:pPr>
+        <w:rPr>
+          <w:rFonts w:ascii="Helvetica" w:hAnsi="Helvetica" w:cs="Courier"/>
+          <w:sz w:val="20"/>
+          <w:szCs w:val="20"/>
+        </w:rPr>
+      </w:pPr>
+      <w:r>
+        <w:rPr>
+          <w:rFonts w:ascii="Helvetica" w:hAnsi="Helvetica" w:cs="Courier"/>
+          <w:sz w:val="20"/>
+          <w:szCs w:val="20"/>
+        </w:rPr>
+        <w:t xml:space="preserve">4) </w:t>
+      </w:r>
+      <w:proofErr w:type="gramStart"/>
+      <w:r>
+        <w:rPr>
+          <w:rFonts w:ascii="Helvetica" w:hAnsi="Helvetica" w:cs="Courier"/>
+          <w:sz w:val="20"/>
+          <w:szCs w:val="20"/>
+        </w:rPr>
+        <w:t>the</w:t>
+      </w:r>
+      <w:proofErr w:type="gramEnd"/>
+      <w:r>
+        <w:rPr>
+          <w:rFonts w:ascii="Helvetica" w:hAnsi="Helvetica" w:cs="Courier"/>
+          <w:sz w:val="20"/>
+          <w:szCs w:val="20"/>
+        </w:rPr>
+        <w:t xml:space="preserve"> use of more specific examples of SEL tasks and methods throughout the entire paper (the authors make good use of examples in Section 2) would help ground the paper for the reader. </w:t>
       </w:r>
     </w:p>
     <w:p>
@@ -577,6 +1681,7 @@
           <w:sz w:val="20"/>
           <w:szCs w:val="20"/>
         </w:rPr>
+        <w:lastRenderedPageBreak/>
         <w:t xml:space="preserve">This review provides a very useful overview of SEL but spans a considerable amount of ground and domains. Given this scope, I feel more needs to be done to specifically ground how HCI could compliment and extend existing SEL efforts. At present I feel that this broad scope means that sections 5 &amp; 6 feel too general to provide significant insights.  </w:t>
       </w:r>
     </w:p>
@@ -1148,6 +2253,7 @@
           <w:sz w:val="20"/>
           <w:szCs w:val="20"/>
         </w:rPr>
+        <w:lastRenderedPageBreak/>
         <w:t>Abstract</w:t>
       </w:r>
     </w:p>
@@ -1528,6 +2634,7 @@
           <w:sz w:val="20"/>
           <w:szCs w:val="20"/>
         </w:rPr>
+        <w:lastRenderedPageBreak/>
         <w:t>Section 4</w:t>
       </w:r>
     </w:p>
@@ -1799,6 +2906,7 @@
           <w:sz w:val="20"/>
           <w:szCs w:val="20"/>
         </w:rPr>
+        <w:lastRenderedPageBreak/>
         <w:t>Section 5</w:t>
       </w:r>
     </w:p>
@@ -2352,6 +3460,7 @@
           <w:sz w:val="20"/>
           <w:szCs w:val="20"/>
         </w:rPr>
+        <w:lastRenderedPageBreak/>
         <w:t>Section 6</w:t>
       </w:r>
     </w:p>
@@ -2883,6 +3992,591 @@
     </w:sectPr>
   </w:body>
 </w:document>
+</file>
+
+<file path=word/numbering.xml><?xml version="1.0" encoding="utf-8"?>
+<w:numbering xmlns:wpc="http://schemas.microsoft.com/office/word/2010/wordprocessingCanvas" xmlns:mo="http://schemas.microsoft.com/office/mac/office/2008/main" xmlns:mc="http://schemas.openxmlformats.org/markup-compatibility/2006" xmlns:mv="urn:schemas-microsoft-com:mac:vml" xmlns:o="urn:schemas-microsoft-com:office:office" xmlns:r="http://schemas.openxmlformats.org/officeDocument/2006/relationships" xmlns:m="http://schemas.openxmlformats.org/officeDocument/2006/math" xmlns:v="urn:schemas-microsoft-com:vml" xmlns:wp14="http://schemas.microsoft.com/office/word/2010/wordprocessingDrawing" xmlns:wp="http://schemas.openxmlformats.org/drawingml/2006/wordprocessingDrawing" xmlns:w10="urn:schemas-microsoft-com:office:word" xmlns:w="http://schemas.openxmlformats.org/wordprocessingml/2006/main" xmlns:w14="http://schemas.microsoft.com/office/word/2010/wordml" xmlns:wpg="http://schemas.microsoft.com/office/word/2010/wordprocessingGroup" xmlns:wpi="http://schemas.microsoft.com/office/word/2010/wordprocessingInk" xmlns:wne="http://schemas.microsoft.com/office/word/2006/wordml" xmlns:wps="http://schemas.microsoft.com/office/word/2010/wordprocessingShape" mc:Ignorable="w14 wp14">
+  <w:abstractNum w:abstractNumId="0">
+    <w:nsid w:val="02E2521B"/>
+    <w:multiLevelType w:val="hybridMultilevel"/>
+    <w:tmpl w:val="16C0040E"/>
+    <w:lvl w:ilvl="0" w:tplc="04090001">
+      <w:start w:val="1"/>
+      <w:numFmt w:val="bullet"/>
+      <w:lvlText w:val=""/>
+      <w:lvlJc w:val="left"/>
+      <w:pPr>
+        <w:ind w:left="720" w:hanging="360"/>
+      </w:pPr>
+      <w:rPr>
+        <w:rFonts w:ascii="Symbol" w:hAnsi="Symbol" w:hint="default"/>
+      </w:rPr>
+    </w:lvl>
+    <w:lvl w:ilvl="1" w:tplc="04090003" w:tentative="1">
+      <w:start w:val="1"/>
+      <w:numFmt w:val="bullet"/>
+      <w:lvlText w:val="o"/>
+      <w:lvlJc w:val="left"/>
+      <w:pPr>
+        <w:ind w:left="1440" w:hanging="360"/>
+      </w:pPr>
+      <w:rPr>
+        <w:rFonts w:ascii="Courier New" w:hAnsi="Courier New" w:hint="default"/>
+      </w:rPr>
+    </w:lvl>
+    <w:lvl w:ilvl="2" w:tplc="04090005" w:tentative="1">
+      <w:start w:val="1"/>
+      <w:numFmt w:val="bullet"/>
+      <w:lvlText w:val=""/>
+      <w:lvlJc w:val="left"/>
+      <w:pPr>
+        <w:ind w:left="2160" w:hanging="360"/>
+      </w:pPr>
+      <w:rPr>
+        <w:rFonts w:ascii="Wingdings" w:hAnsi="Wingdings" w:hint="default"/>
+      </w:rPr>
+    </w:lvl>
+    <w:lvl w:ilvl="3" w:tplc="04090001" w:tentative="1">
+      <w:start w:val="1"/>
+      <w:numFmt w:val="bullet"/>
+      <w:lvlText w:val=""/>
+      <w:lvlJc w:val="left"/>
+      <w:pPr>
+        <w:ind w:left="2880" w:hanging="360"/>
+      </w:pPr>
+      <w:rPr>
+        <w:rFonts w:ascii="Symbol" w:hAnsi="Symbol" w:hint="default"/>
+      </w:rPr>
+    </w:lvl>
+    <w:lvl w:ilvl="4" w:tplc="04090003" w:tentative="1">
+      <w:start w:val="1"/>
+      <w:numFmt w:val="bullet"/>
+      <w:lvlText w:val="o"/>
+      <w:lvlJc w:val="left"/>
+      <w:pPr>
+        <w:ind w:left="3600" w:hanging="360"/>
+      </w:pPr>
+      <w:rPr>
+        <w:rFonts w:ascii="Courier New" w:hAnsi="Courier New" w:hint="default"/>
+      </w:rPr>
+    </w:lvl>
+    <w:lvl w:ilvl="5" w:tplc="04090005" w:tentative="1">
+      <w:start w:val="1"/>
+      <w:numFmt w:val="bullet"/>
+      <w:lvlText w:val=""/>
+      <w:lvlJc w:val="left"/>
+      <w:pPr>
+        <w:ind w:left="4320" w:hanging="360"/>
+      </w:pPr>
+      <w:rPr>
+        <w:rFonts w:ascii="Wingdings" w:hAnsi="Wingdings" w:hint="default"/>
+      </w:rPr>
+    </w:lvl>
+    <w:lvl w:ilvl="6" w:tplc="04090001" w:tentative="1">
+      <w:start w:val="1"/>
+      <w:numFmt w:val="bullet"/>
+      <w:lvlText w:val=""/>
+      <w:lvlJc w:val="left"/>
+      <w:pPr>
+        <w:ind w:left="5040" w:hanging="360"/>
+      </w:pPr>
+      <w:rPr>
+        <w:rFonts w:ascii="Symbol" w:hAnsi="Symbol" w:hint="default"/>
+      </w:rPr>
+    </w:lvl>
+    <w:lvl w:ilvl="7" w:tplc="04090003" w:tentative="1">
+      <w:start w:val="1"/>
+      <w:numFmt w:val="bullet"/>
+      <w:lvlText w:val="o"/>
+      <w:lvlJc w:val="left"/>
+      <w:pPr>
+        <w:ind w:left="5760" w:hanging="360"/>
+      </w:pPr>
+      <w:rPr>
+        <w:rFonts w:ascii="Courier New" w:hAnsi="Courier New" w:hint="default"/>
+      </w:rPr>
+    </w:lvl>
+    <w:lvl w:ilvl="8" w:tplc="04090005" w:tentative="1">
+      <w:start w:val="1"/>
+      <w:numFmt w:val="bullet"/>
+      <w:lvlText w:val=""/>
+      <w:lvlJc w:val="left"/>
+      <w:pPr>
+        <w:ind w:left="6480" w:hanging="360"/>
+      </w:pPr>
+      <w:rPr>
+        <w:rFonts w:ascii="Wingdings" w:hAnsi="Wingdings" w:hint="default"/>
+      </w:rPr>
+    </w:lvl>
+  </w:abstractNum>
+  <w:abstractNum w:abstractNumId="1">
+    <w:nsid w:val="2BA74E87"/>
+    <w:multiLevelType w:val="hybridMultilevel"/>
+    <w:tmpl w:val="D4404A8C"/>
+    <w:lvl w:ilvl="0" w:tplc="04090001">
+      <w:start w:val="1"/>
+      <w:numFmt w:val="bullet"/>
+      <w:lvlText w:val=""/>
+      <w:lvlJc w:val="left"/>
+      <w:pPr>
+        <w:ind w:left="720" w:hanging="360"/>
+      </w:pPr>
+      <w:rPr>
+        <w:rFonts w:ascii="Symbol" w:hAnsi="Symbol" w:hint="default"/>
+      </w:rPr>
+    </w:lvl>
+    <w:lvl w:ilvl="1" w:tplc="04090003" w:tentative="1">
+      <w:start w:val="1"/>
+      <w:numFmt w:val="bullet"/>
+      <w:lvlText w:val="o"/>
+      <w:lvlJc w:val="left"/>
+      <w:pPr>
+        <w:ind w:left="1440" w:hanging="360"/>
+      </w:pPr>
+      <w:rPr>
+        <w:rFonts w:ascii="Courier New" w:hAnsi="Courier New" w:hint="default"/>
+      </w:rPr>
+    </w:lvl>
+    <w:lvl w:ilvl="2" w:tplc="04090005" w:tentative="1">
+      <w:start w:val="1"/>
+      <w:numFmt w:val="bullet"/>
+      <w:lvlText w:val=""/>
+      <w:lvlJc w:val="left"/>
+      <w:pPr>
+        <w:ind w:left="2160" w:hanging="360"/>
+      </w:pPr>
+      <w:rPr>
+        <w:rFonts w:ascii="Wingdings" w:hAnsi="Wingdings" w:hint="default"/>
+      </w:rPr>
+    </w:lvl>
+    <w:lvl w:ilvl="3" w:tplc="04090001" w:tentative="1">
+      <w:start w:val="1"/>
+      <w:numFmt w:val="bullet"/>
+      <w:lvlText w:val=""/>
+      <w:lvlJc w:val="left"/>
+      <w:pPr>
+        <w:ind w:left="2880" w:hanging="360"/>
+      </w:pPr>
+      <w:rPr>
+        <w:rFonts w:ascii="Symbol" w:hAnsi="Symbol" w:hint="default"/>
+      </w:rPr>
+    </w:lvl>
+    <w:lvl w:ilvl="4" w:tplc="04090003" w:tentative="1">
+      <w:start w:val="1"/>
+      <w:numFmt w:val="bullet"/>
+      <w:lvlText w:val="o"/>
+      <w:lvlJc w:val="left"/>
+      <w:pPr>
+        <w:ind w:left="3600" w:hanging="360"/>
+      </w:pPr>
+      <w:rPr>
+        <w:rFonts w:ascii="Courier New" w:hAnsi="Courier New" w:hint="default"/>
+      </w:rPr>
+    </w:lvl>
+    <w:lvl w:ilvl="5" w:tplc="04090005" w:tentative="1">
+      <w:start w:val="1"/>
+      <w:numFmt w:val="bullet"/>
+      <w:lvlText w:val=""/>
+      <w:lvlJc w:val="left"/>
+      <w:pPr>
+        <w:ind w:left="4320" w:hanging="360"/>
+      </w:pPr>
+      <w:rPr>
+        <w:rFonts w:ascii="Wingdings" w:hAnsi="Wingdings" w:hint="default"/>
+      </w:rPr>
+    </w:lvl>
+    <w:lvl w:ilvl="6" w:tplc="04090001" w:tentative="1">
+      <w:start w:val="1"/>
+      <w:numFmt w:val="bullet"/>
+      <w:lvlText w:val=""/>
+      <w:lvlJc w:val="left"/>
+      <w:pPr>
+        <w:ind w:left="5040" w:hanging="360"/>
+      </w:pPr>
+      <w:rPr>
+        <w:rFonts w:ascii="Symbol" w:hAnsi="Symbol" w:hint="default"/>
+      </w:rPr>
+    </w:lvl>
+    <w:lvl w:ilvl="7" w:tplc="04090003" w:tentative="1">
+      <w:start w:val="1"/>
+      <w:numFmt w:val="bullet"/>
+      <w:lvlText w:val="o"/>
+      <w:lvlJc w:val="left"/>
+      <w:pPr>
+        <w:ind w:left="5760" w:hanging="360"/>
+      </w:pPr>
+      <w:rPr>
+        <w:rFonts w:ascii="Courier New" w:hAnsi="Courier New" w:hint="default"/>
+      </w:rPr>
+    </w:lvl>
+    <w:lvl w:ilvl="8" w:tplc="04090005" w:tentative="1">
+      <w:start w:val="1"/>
+      <w:numFmt w:val="bullet"/>
+      <w:lvlText w:val=""/>
+      <w:lvlJc w:val="left"/>
+      <w:pPr>
+        <w:ind w:left="6480" w:hanging="360"/>
+      </w:pPr>
+      <w:rPr>
+        <w:rFonts w:ascii="Wingdings" w:hAnsi="Wingdings" w:hint="default"/>
+      </w:rPr>
+    </w:lvl>
+  </w:abstractNum>
+  <w:abstractNum w:abstractNumId="2">
+    <w:nsid w:val="2E4F3AE0"/>
+    <w:multiLevelType w:val="hybridMultilevel"/>
+    <w:tmpl w:val="D67C00E4"/>
+    <w:lvl w:ilvl="0" w:tplc="04090001">
+      <w:start w:val="1"/>
+      <w:numFmt w:val="bullet"/>
+      <w:lvlText w:val=""/>
+      <w:lvlJc w:val="left"/>
+      <w:pPr>
+        <w:ind w:left="720" w:hanging="360"/>
+      </w:pPr>
+      <w:rPr>
+        <w:rFonts w:ascii="Symbol" w:hAnsi="Symbol" w:hint="default"/>
+      </w:rPr>
+    </w:lvl>
+    <w:lvl w:ilvl="1" w:tplc="04090003" w:tentative="1">
+      <w:start w:val="1"/>
+      <w:numFmt w:val="bullet"/>
+      <w:lvlText w:val="o"/>
+      <w:lvlJc w:val="left"/>
+      <w:pPr>
+        <w:ind w:left="1440" w:hanging="360"/>
+      </w:pPr>
+      <w:rPr>
+        <w:rFonts w:ascii="Courier New" w:hAnsi="Courier New" w:hint="default"/>
+      </w:rPr>
+    </w:lvl>
+    <w:lvl w:ilvl="2" w:tplc="04090005" w:tentative="1">
+      <w:start w:val="1"/>
+      <w:numFmt w:val="bullet"/>
+      <w:lvlText w:val=""/>
+      <w:lvlJc w:val="left"/>
+      <w:pPr>
+        <w:ind w:left="2160" w:hanging="360"/>
+      </w:pPr>
+      <w:rPr>
+        <w:rFonts w:ascii="Wingdings" w:hAnsi="Wingdings" w:hint="default"/>
+      </w:rPr>
+    </w:lvl>
+    <w:lvl w:ilvl="3" w:tplc="04090001" w:tentative="1">
+      <w:start w:val="1"/>
+      <w:numFmt w:val="bullet"/>
+      <w:lvlText w:val=""/>
+      <w:lvlJc w:val="left"/>
+      <w:pPr>
+        <w:ind w:left="2880" w:hanging="360"/>
+      </w:pPr>
+      <w:rPr>
+        <w:rFonts w:ascii="Symbol" w:hAnsi="Symbol" w:hint="default"/>
+      </w:rPr>
+    </w:lvl>
+    <w:lvl w:ilvl="4" w:tplc="04090003" w:tentative="1">
+      <w:start w:val="1"/>
+      <w:numFmt w:val="bullet"/>
+      <w:lvlText w:val="o"/>
+      <w:lvlJc w:val="left"/>
+      <w:pPr>
+        <w:ind w:left="3600" w:hanging="360"/>
+      </w:pPr>
+      <w:rPr>
+        <w:rFonts w:ascii="Courier New" w:hAnsi="Courier New" w:hint="default"/>
+      </w:rPr>
+    </w:lvl>
+    <w:lvl w:ilvl="5" w:tplc="04090005" w:tentative="1">
+      <w:start w:val="1"/>
+      <w:numFmt w:val="bullet"/>
+      <w:lvlText w:val=""/>
+      <w:lvlJc w:val="left"/>
+      <w:pPr>
+        <w:ind w:left="4320" w:hanging="360"/>
+      </w:pPr>
+      <w:rPr>
+        <w:rFonts w:ascii="Wingdings" w:hAnsi="Wingdings" w:hint="default"/>
+      </w:rPr>
+    </w:lvl>
+    <w:lvl w:ilvl="6" w:tplc="04090001" w:tentative="1">
+      <w:start w:val="1"/>
+      <w:numFmt w:val="bullet"/>
+      <w:lvlText w:val=""/>
+      <w:lvlJc w:val="left"/>
+      <w:pPr>
+        <w:ind w:left="5040" w:hanging="360"/>
+      </w:pPr>
+      <w:rPr>
+        <w:rFonts w:ascii="Symbol" w:hAnsi="Symbol" w:hint="default"/>
+      </w:rPr>
+    </w:lvl>
+    <w:lvl w:ilvl="7" w:tplc="04090003" w:tentative="1">
+      <w:start w:val="1"/>
+      <w:numFmt w:val="bullet"/>
+      <w:lvlText w:val="o"/>
+      <w:lvlJc w:val="left"/>
+      <w:pPr>
+        <w:ind w:left="5760" w:hanging="360"/>
+      </w:pPr>
+      <w:rPr>
+        <w:rFonts w:ascii="Courier New" w:hAnsi="Courier New" w:hint="default"/>
+      </w:rPr>
+    </w:lvl>
+    <w:lvl w:ilvl="8" w:tplc="04090005" w:tentative="1">
+      <w:start w:val="1"/>
+      <w:numFmt w:val="bullet"/>
+      <w:lvlText w:val=""/>
+      <w:lvlJc w:val="left"/>
+      <w:pPr>
+        <w:ind w:left="6480" w:hanging="360"/>
+      </w:pPr>
+      <w:rPr>
+        <w:rFonts w:ascii="Wingdings" w:hAnsi="Wingdings" w:hint="default"/>
+      </w:rPr>
+    </w:lvl>
+  </w:abstractNum>
+  <w:abstractNum w:abstractNumId="3">
+    <w:nsid w:val="5BA628C4"/>
+    <w:multiLevelType w:val="hybridMultilevel"/>
+    <w:tmpl w:val="4A529532"/>
+    <w:lvl w:ilvl="0" w:tplc="04090001">
+      <w:start w:val="1"/>
+      <w:numFmt w:val="bullet"/>
+      <w:lvlText w:val=""/>
+      <w:lvlJc w:val="left"/>
+      <w:pPr>
+        <w:ind w:left="720" w:hanging="360"/>
+      </w:pPr>
+      <w:rPr>
+        <w:rFonts w:ascii="Symbol" w:hAnsi="Symbol" w:hint="default"/>
+      </w:rPr>
+    </w:lvl>
+    <w:lvl w:ilvl="1" w:tplc="04090003">
+      <w:start w:val="1"/>
+      <w:numFmt w:val="bullet"/>
+      <w:lvlText w:val="o"/>
+      <w:lvlJc w:val="left"/>
+      <w:pPr>
+        <w:ind w:left="1440" w:hanging="360"/>
+      </w:pPr>
+      <w:rPr>
+        <w:rFonts w:ascii="Courier New" w:hAnsi="Courier New" w:hint="default"/>
+      </w:rPr>
+    </w:lvl>
+    <w:lvl w:ilvl="2" w:tplc="04090005">
+      <w:start w:val="1"/>
+      <w:numFmt w:val="bullet"/>
+      <w:lvlText w:val=""/>
+      <w:lvlJc w:val="left"/>
+      <w:pPr>
+        <w:ind w:left="2160" w:hanging="360"/>
+      </w:pPr>
+      <w:rPr>
+        <w:rFonts w:ascii="Wingdings" w:hAnsi="Wingdings" w:hint="default"/>
+      </w:rPr>
+    </w:lvl>
+    <w:lvl w:ilvl="3" w:tplc="04090001" w:tentative="1">
+      <w:start w:val="1"/>
+      <w:numFmt w:val="bullet"/>
+      <w:lvlText w:val=""/>
+      <w:lvlJc w:val="left"/>
+      <w:pPr>
+        <w:ind w:left="2880" w:hanging="360"/>
+      </w:pPr>
+      <w:rPr>
+        <w:rFonts w:ascii="Symbol" w:hAnsi="Symbol" w:hint="default"/>
+      </w:rPr>
+    </w:lvl>
+    <w:lvl w:ilvl="4" w:tplc="04090003" w:tentative="1">
+      <w:start w:val="1"/>
+      <w:numFmt w:val="bullet"/>
+      <w:lvlText w:val="o"/>
+      <w:lvlJc w:val="left"/>
+      <w:pPr>
+        <w:ind w:left="3600" w:hanging="360"/>
+      </w:pPr>
+      <w:rPr>
+        <w:rFonts w:ascii="Courier New" w:hAnsi="Courier New" w:hint="default"/>
+      </w:rPr>
+    </w:lvl>
+    <w:lvl w:ilvl="5" w:tplc="04090005" w:tentative="1">
+      <w:start w:val="1"/>
+      <w:numFmt w:val="bullet"/>
+      <w:lvlText w:val=""/>
+      <w:lvlJc w:val="left"/>
+      <w:pPr>
+        <w:ind w:left="4320" w:hanging="360"/>
+      </w:pPr>
+      <w:rPr>
+        <w:rFonts w:ascii="Wingdings" w:hAnsi="Wingdings" w:hint="default"/>
+      </w:rPr>
+    </w:lvl>
+    <w:lvl w:ilvl="6" w:tplc="04090001" w:tentative="1">
+      <w:start w:val="1"/>
+      <w:numFmt w:val="bullet"/>
+      <w:lvlText w:val=""/>
+      <w:lvlJc w:val="left"/>
+      <w:pPr>
+        <w:ind w:left="5040" w:hanging="360"/>
+      </w:pPr>
+      <w:rPr>
+        <w:rFonts w:ascii="Symbol" w:hAnsi="Symbol" w:hint="default"/>
+      </w:rPr>
+    </w:lvl>
+    <w:lvl w:ilvl="7" w:tplc="04090003" w:tentative="1">
+      <w:start w:val="1"/>
+      <w:numFmt w:val="bullet"/>
+      <w:lvlText w:val="o"/>
+      <w:lvlJc w:val="left"/>
+      <w:pPr>
+        <w:ind w:left="5760" w:hanging="360"/>
+      </w:pPr>
+      <w:rPr>
+        <w:rFonts w:ascii="Courier New" w:hAnsi="Courier New" w:hint="default"/>
+      </w:rPr>
+    </w:lvl>
+    <w:lvl w:ilvl="8" w:tplc="04090005" w:tentative="1">
+      <w:start w:val="1"/>
+      <w:numFmt w:val="bullet"/>
+      <w:lvlText w:val=""/>
+      <w:lvlJc w:val="left"/>
+      <w:pPr>
+        <w:ind w:left="6480" w:hanging="360"/>
+      </w:pPr>
+      <w:rPr>
+        <w:rFonts w:ascii="Wingdings" w:hAnsi="Wingdings" w:hint="default"/>
+      </w:rPr>
+    </w:lvl>
+  </w:abstractNum>
+  <w:abstractNum w:abstractNumId="4">
+    <w:nsid w:val="5DC52BEB"/>
+    <w:multiLevelType w:val="hybridMultilevel"/>
+    <w:tmpl w:val="0D421388"/>
+    <w:lvl w:ilvl="0" w:tplc="04090001">
+      <w:start w:val="1"/>
+      <w:numFmt w:val="bullet"/>
+      <w:lvlText w:val=""/>
+      <w:lvlJc w:val="left"/>
+      <w:pPr>
+        <w:ind w:left="720" w:hanging="360"/>
+      </w:pPr>
+      <w:rPr>
+        <w:rFonts w:ascii="Symbol" w:hAnsi="Symbol" w:hint="default"/>
+      </w:rPr>
+    </w:lvl>
+    <w:lvl w:ilvl="1" w:tplc="04090003" w:tentative="1">
+      <w:start w:val="1"/>
+      <w:numFmt w:val="bullet"/>
+      <w:lvlText w:val="o"/>
+      <w:lvlJc w:val="left"/>
+      <w:pPr>
+        <w:ind w:left="1440" w:hanging="360"/>
+      </w:pPr>
+      <w:rPr>
+        <w:rFonts w:ascii="Courier New" w:hAnsi="Courier New" w:hint="default"/>
+      </w:rPr>
+    </w:lvl>
+    <w:lvl w:ilvl="2" w:tplc="04090005" w:tentative="1">
+      <w:start w:val="1"/>
+      <w:numFmt w:val="bullet"/>
+      <w:lvlText w:val=""/>
+      <w:lvlJc w:val="left"/>
+      <w:pPr>
+        <w:ind w:left="2160" w:hanging="360"/>
+      </w:pPr>
+      <w:rPr>
+        <w:rFonts w:ascii="Wingdings" w:hAnsi="Wingdings" w:hint="default"/>
+      </w:rPr>
+    </w:lvl>
+    <w:lvl w:ilvl="3" w:tplc="04090001" w:tentative="1">
+      <w:start w:val="1"/>
+      <w:numFmt w:val="bullet"/>
+      <w:lvlText w:val=""/>
+      <w:lvlJc w:val="left"/>
+      <w:pPr>
+        <w:ind w:left="2880" w:hanging="360"/>
+      </w:pPr>
+      <w:rPr>
+        <w:rFonts w:ascii="Symbol" w:hAnsi="Symbol" w:hint="default"/>
+      </w:rPr>
+    </w:lvl>
+    <w:lvl w:ilvl="4" w:tplc="04090003" w:tentative="1">
+      <w:start w:val="1"/>
+      <w:numFmt w:val="bullet"/>
+      <w:lvlText w:val="o"/>
+      <w:lvlJc w:val="left"/>
+      <w:pPr>
+        <w:ind w:left="3600" w:hanging="360"/>
+      </w:pPr>
+      <w:rPr>
+        <w:rFonts w:ascii="Courier New" w:hAnsi="Courier New" w:hint="default"/>
+      </w:rPr>
+    </w:lvl>
+    <w:lvl w:ilvl="5" w:tplc="04090005" w:tentative="1">
+      <w:start w:val="1"/>
+      <w:numFmt w:val="bullet"/>
+      <w:lvlText w:val=""/>
+      <w:lvlJc w:val="left"/>
+      <w:pPr>
+        <w:ind w:left="4320" w:hanging="360"/>
+      </w:pPr>
+      <w:rPr>
+        <w:rFonts w:ascii="Wingdings" w:hAnsi="Wingdings" w:hint="default"/>
+      </w:rPr>
+    </w:lvl>
+    <w:lvl w:ilvl="6" w:tplc="04090001" w:tentative="1">
+      <w:start w:val="1"/>
+      <w:numFmt w:val="bullet"/>
+      <w:lvlText w:val=""/>
+      <w:lvlJc w:val="left"/>
+      <w:pPr>
+        <w:ind w:left="5040" w:hanging="360"/>
+      </w:pPr>
+      <w:rPr>
+        <w:rFonts w:ascii="Symbol" w:hAnsi="Symbol" w:hint="default"/>
+      </w:rPr>
+    </w:lvl>
+    <w:lvl w:ilvl="7" w:tplc="04090003" w:tentative="1">
+      <w:start w:val="1"/>
+      <w:numFmt w:val="bullet"/>
+      <w:lvlText w:val="o"/>
+      <w:lvlJc w:val="left"/>
+      <w:pPr>
+        <w:ind w:left="5760" w:hanging="360"/>
+      </w:pPr>
+      <w:rPr>
+        <w:rFonts w:ascii="Courier New" w:hAnsi="Courier New" w:hint="default"/>
+      </w:rPr>
+    </w:lvl>
+    <w:lvl w:ilvl="8" w:tplc="04090005" w:tentative="1">
+      <w:start w:val="1"/>
+      <w:numFmt w:val="bullet"/>
+      <w:lvlText w:val=""/>
+      <w:lvlJc w:val="left"/>
+      <w:pPr>
+        <w:ind w:left="6480" w:hanging="360"/>
+      </w:pPr>
+      <w:rPr>
+        <w:rFonts w:ascii="Wingdings" w:hAnsi="Wingdings" w:hint="default"/>
+      </w:rPr>
+    </w:lvl>
+  </w:abstractNum>
+  <w:num w:numId="1">
+    <w:abstractNumId w:val="3"/>
+  </w:num>
+  <w:num w:numId="2">
+    <w:abstractNumId w:val="0"/>
+  </w:num>
+  <w:num w:numId="3">
+    <w:abstractNumId w:val="4"/>
+  </w:num>
+  <w:num w:numId="4">
+    <w:abstractNumId w:val="2"/>
+  </w:num>
+  <w:num w:numId="5">
+    <w:abstractNumId w:val="1"/>
+  </w:num>
+</w:numbering>
 </file>
 
 <file path=word/styles.xml><?xml version="1.0" encoding="utf-8"?>
@@ -3044,7 +4738,6 @@
   <w:style w:type="character" w:default="1" w:styleId="DefaultParagraphFont">
     <w:name w:val="Default Paragraph Font"/>
     <w:uiPriority w:val="1"/>
-    <w:semiHidden/>
     <w:unhideWhenUsed/>
   </w:style>
   <w:style w:type="table" w:default="1" w:styleId="TableNormal">
@@ -3125,6 +4818,179 @@
     <w:rPr>
       <w:color w:val="0000FF"/>
       <w:u w:val="single"/>
+    </w:rPr>
+  </w:style>
+  <w:style w:type="character" w:styleId="SubtleReference">
+    <w:name w:val="Subtle Reference"/>
+    <w:basedOn w:val="DefaultParagraphFont"/>
+    <w:uiPriority w:val="31"/>
+    <w:qFormat/>
+    <w:rsid w:val="00181ECE"/>
+    <w:rPr>
+      <w:smallCaps/>
+      <w:color w:val="C0504D" w:themeColor="accent2"/>
+      <w:u w:val="single"/>
+    </w:rPr>
+  </w:style>
+  <w:style w:type="character" w:styleId="IntenseReference">
+    <w:name w:val="Intense Reference"/>
+    <w:basedOn w:val="DefaultParagraphFont"/>
+    <w:uiPriority w:val="32"/>
+    <w:qFormat/>
+    <w:rsid w:val="00181ECE"/>
+    <w:rPr>
+      <w:b/>
+      <w:bCs/>
+      <w:smallCaps/>
+      <w:color w:val="C0504D" w:themeColor="accent2"/>
+      <w:spacing w:val="5"/>
+      <w:u w:val="single"/>
+    </w:rPr>
+  </w:style>
+  <w:style w:type="paragraph" w:styleId="IntenseQuote">
+    <w:name w:val="Intense Quote"/>
+    <w:basedOn w:val="Normal"/>
+    <w:next w:val="Normal"/>
+    <w:link w:val="IntenseQuoteChar"/>
+    <w:uiPriority w:val="30"/>
+    <w:qFormat/>
+    <w:rsid w:val="00181ECE"/>
+    <w:pPr>
+      <w:pBdr>
+        <w:bottom w:val="single" w:sz="4" w:space="4" w:color="4F81BD" w:themeColor="accent1"/>
+      </w:pBdr>
+      <w:spacing w:before="200" w:after="280"/>
+      <w:ind w:left="936" w:right="936"/>
+    </w:pPr>
+    <w:rPr>
+      <w:b/>
+      <w:bCs/>
+      <w:i/>
+      <w:iCs/>
+      <w:color w:val="4F81BD" w:themeColor="accent1"/>
+    </w:rPr>
+  </w:style>
+  <w:style w:type="character" w:customStyle="1" w:styleId="IntenseQuoteChar">
+    <w:name w:val="Intense Quote Char"/>
+    <w:basedOn w:val="DefaultParagraphFont"/>
+    <w:link w:val="IntenseQuote"/>
+    <w:uiPriority w:val="30"/>
+    <w:rsid w:val="00181ECE"/>
+    <w:rPr>
+      <w:b/>
+      <w:bCs/>
+      <w:i/>
+      <w:iCs/>
+      <w:color w:val="4F81BD" w:themeColor="accent1"/>
+    </w:rPr>
+  </w:style>
+  <w:style w:type="paragraph" w:styleId="Quote">
+    <w:name w:val="Quote"/>
+    <w:basedOn w:val="Normal"/>
+    <w:next w:val="Normal"/>
+    <w:link w:val="QuoteChar"/>
+    <w:uiPriority w:val="29"/>
+    <w:qFormat/>
+    <w:rsid w:val="00181ECE"/>
+    <w:rPr>
+      <w:i/>
+      <w:iCs/>
+      <w:color w:val="000000" w:themeColor="text1"/>
+    </w:rPr>
+  </w:style>
+  <w:style w:type="character" w:customStyle="1" w:styleId="QuoteChar">
+    <w:name w:val="Quote Char"/>
+    <w:basedOn w:val="DefaultParagraphFont"/>
+    <w:link w:val="Quote"/>
+    <w:uiPriority w:val="29"/>
+    <w:rsid w:val="00181ECE"/>
+    <w:rPr>
+      <w:i/>
+      <w:iCs/>
+      <w:color w:val="000000" w:themeColor="text1"/>
+    </w:rPr>
+  </w:style>
+  <w:style w:type="character" w:styleId="Emphasis">
+    <w:name w:val="Emphasis"/>
+    <w:basedOn w:val="DefaultParagraphFont"/>
+    <w:uiPriority w:val="20"/>
+    <w:qFormat/>
+    <w:rsid w:val="00181ECE"/>
+    <w:rPr>
+      <w:i/>
+      <w:iCs/>
+    </w:rPr>
+  </w:style>
+  <w:style w:type="character" w:styleId="SubtleEmphasis">
+    <w:name w:val="Subtle Emphasis"/>
+    <w:basedOn w:val="DefaultParagraphFont"/>
+    <w:uiPriority w:val="19"/>
+    <w:qFormat/>
+    <w:rsid w:val="00181ECE"/>
+    <w:rPr>
+      <w:i/>
+      <w:iCs/>
+      <w:color w:val="808080" w:themeColor="text1" w:themeTint="7F"/>
+    </w:rPr>
+  </w:style>
+  <w:style w:type="paragraph" w:styleId="NoSpacing">
+    <w:name w:val="No Spacing"/>
+    <w:basedOn w:val="Normal"/>
+    <w:uiPriority w:val="1"/>
+    <w:qFormat/>
+    <w:rsid w:val="00181ECE"/>
+    <w:rPr>
+      <w:rFonts w:ascii="Adobe Garamond Pro" w:hAnsi="Adobe Garamond Pro" w:cs="Courier"/>
+      <w:sz w:val="20"/>
+      <w:szCs w:val="20"/>
+    </w:rPr>
+  </w:style>
+  <w:style w:type="paragraph" w:styleId="Subtitle">
+    <w:name w:val="Subtitle"/>
+    <w:basedOn w:val="Normal"/>
+    <w:next w:val="Normal"/>
+    <w:link w:val="SubtitleChar"/>
+    <w:uiPriority w:val="11"/>
+    <w:qFormat/>
+    <w:rsid w:val="00181ECE"/>
+    <w:pPr>
+      <w:numPr>
+        <w:ilvl w:val="1"/>
+      </w:numPr>
+    </w:pPr>
+    <w:rPr>
+      <w:rFonts w:asciiTheme="majorHAnsi" w:eastAsiaTheme="majorEastAsia" w:hAnsiTheme="majorHAnsi" w:cstheme="majorBidi"/>
+      <w:i/>
+      <w:iCs/>
+      <w:color w:val="4F81BD" w:themeColor="accent1"/>
+      <w:spacing w:val="15"/>
+    </w:rPr>
+  </w:style>
+  <w:style w:type="character" w:customStyle="1" w:styleId="SubtitleChar">
+    <w:name w:val="Subtitle Char"/>
+    <w:basedOn w:val="DefaultParagraphFont"/>
+    <w:link w:val="Subtitle"/>
+    <w:uiPriority w:val="11"/>
+    <w:rsid w:val="00181ECE"/>
+    <w:rPr>
+      <w:rFonts w:asciiTheme="majorHAnsi" w:eastAsiaTheme="majorEastAsia" w:hAnsiTheme="majorHAnsi" w:cstheme="majorBidi"/>
+      <w:i/>
+      <w:iCs/>
+      <w:color w:val="4F81BD" w:themeColor="accent1"/>
+      <w:spacing w:val="15"/>
+    </w:rPr>
+  </w:style>
+  <w:style w:type="paragraph" w:styleId="ListParagraph">
+    <w:name w:val="List Paragraph"/>
+    <w:basedOn w:val="Normal"/>
+    <w:uiPriority w:val="34"/>
+    <w:qFormat/>
+    <w:rsid w:val="0040654E"/>
+    <w:rPr>
+      <w:rFonts w:ascii="Helvetica" w:hAnsi="Helvetica" w:cs="Courier"/>
+      <w:color w:val="FF0000"/>
+      <w:sz w:val="20"/>
+      <w:szCs w:val="20"/>
     </w:rPr>
   </w:style>
 </w:styles>
@@ -3289,7 +5155,6 @@
   <w:style w:type="character" w:default="1" w:styleId="DefaultParagraphFont">
     <w:name w:val="Default Paragraph Font"/>
     <w:uiPriority w:val="1"/>
-    <w:semiHidden/>
     <w:unhideWhenUsed/>
   </w:style>
   <w:style w:type="table" w:default="1" w:styleId="TableNormal">
@@ -3370,6 +5235,179 @@
     <w:rPr>
       <w:color w:val="0000FF"/>
       <w:u w:val="single"/>
+    </w:rPr>
+  </w:style>
+  <w:style w:type="character" w:styleId="SubtleReference">
+    <w:name w:val="Subtle Reference"/>
+    <w:basedOn w:val="DefaultParagraphFont"/>
+    <w:uiPriority w:val="31"/>
+    <w:qFormat/>
+    <w:rsid w:val="00181ECE"/>
+    <w:rPr>
+      <w:smallCaps/>
+      <w:color w:val="C0504D" w:themeColor="accent2"/>
+      <w:u w:val="single"/>
+    </w:rPr>
+  </w:style>
+  <w:style w:type="character" w:styleId="IntenseReference">
+    <w:name w:val="Intense Reference"/>
+    <w:basedOn w:val="DefaultParagraphFont"/>
+    <w:uiPriority w:val="32"/>
+    <w:qFormat/>
+    <w:rsid w:val="00181ECE"/>
+    <w:rPr>
+      <w:b/>
+      <w:bCs/>
+      <w:smallCaps/>
+      <w:color w:val="C0504D" w:themeColor="accent2"/>
+      <w:spacing w:val="5"/>
+      <w:u w:val="single"/>
+    </w:rPr>
+  </w:style>
+  <w:style w:type="paragraph" w:styleId="IntenseQuote">
+    <w:name w:val="Intense Quote"/>
+    <w:basedOn w:val="Normal"/>
+    <w:next w:val="Normal"/>
+    <w:link w:val="IntenseQuoteChar"/>
+    <w:uiPriority w:val="30"/>
+    <w:qFormat/>
+    <w:rsid w:val="00181ECE"/>
+    <w:pPr>
+      <w:pBdr>
+        <w:bottom w:val="single" w:sz="4" w:space="4" w:color="4F81BD" w:themeColor="accent1"/>
+      </w:pBdr>
+      <w:spacing w:before="200" w:after="280"/>
+      <w:ind w:left="936" w:right="936"/>
+    </w:pPr>
+    <w:rPr>
+      <w:b/>
+      <w:bCs/>
+      <w:i/>
+      <w:iCs/>
+      <w:color w:val="4F81BD" w:themeColor="accent1"/>
+    </w:rPr>
+  </w:style>
+  <w:style w:type="character" w:customStyle="1" w:styleId="IntenseQuoteChar">
+    <w:name w:val="Intense Quote Char"/>
+    <w:basedOn w:val="DefaultParagraphFont"/>
+    <w:link w:val="IntenseQuote"/>
+    <w:uiPriority w:val="30"/>
+    <w:rsid w:val="00181ECE"/>
+    <w:rPr>
+      <w:b/>
+      <w:bCs/>
+      <w:i/>
+      <w:iCs/>
+      <w:color w:val="4F81BD" w:themeColor="accent1"/>
+    </w:rPr>
+  </w:style>
+  <w:style w:type="paragraph" w:styleId="Quote">
+    <w:name w:val="Quote"/>
+    <w:basedOn w:val="Normal"/>
+    <w:next w:val="Normal"/>
+    <w:link w:val="QuoteChar"/>
+    <w:uiPriority w:val="29"/>
+    <w:qFormat/>
+    <w:rsid w:val="00181ECE"/>
+    <w:rPr>
+      <w:i/>
+      <w:iCs/>
+      <w:color w:val="000000" w:themeColor="text1"/>
+    </w:rPr>
+  </w:style>
+  <w:style w:type="character" w:customStyle="1" w:styleId="QuoteChar">
+    <w:name w:val="Quote Char"/>
+    <w:basedOn w:val="DefaultParagraphFont"/>
+    <w:link w:val="Quote"/>
+    <w:uiPriority w:val="29"/>
+    <w:rsid w:val="00181ECE"/>
+    <w:rPr>
+      <w:i/>
+      <w:iCs/>
+      <w:color w:val="000000" w:themeColor="text1"/>
+    </w:rPr>
+  </w:style>
+  <w:style w:type="character" w:styleId="Emphasis">
+    <w:name w:val="Emphasis"/>
+    <w:basedOn w:val="DefaultParagraphFont"/>
+    <w:uiPriority w:val="20"/>
+    <w:qFormat/>
+    <w:rsid w:val="00181ECE"/>
+    <w:rPr>
+      <w:i/>
+      <w:iCs/>
+    </w:rPr>
+  </w:style>
+  <w:style w:type="character" w:styleId="SubtleEmphasis">
+    <w:name w:val="Subtle Emphasis"/>
+    <w:basedOn w:val="DefaultParagraphFont"/>
+    <w:uiPriority w:val="19"/>
+    <w:qFormat/>
+    <w:rsid w:val="00181ECE"/>
+    <w:rPr>
+      <w:i/>
+      <w:iCs/>
+      <w:color w:val="808080" w:themeColor="text1" w:themeTint="7F"/>
+    </w:rPr>
+  </w:style>
+  <w:style w:type="paragraph" w:styleId="NoSpacing">
+    <w:name w:val="No Spacing"/>
+    <w:basedOn w:val="Normal"/>
+    <w:uiPriority w:val="1"/>
+    <w:qFormat/>
+    <w:rsid w:val="00181ECE"/>
+    <w:rPr>
+      <w:rFonts w:ascii="Adobe Garamond Pro" w:hAnsi="Adobe Garamond Pro" w:cs="Courier"/>
+      <w:sz w:val="20"/>
+      <w:szCs w:val="20"/>
+    </w:rPr>
+  </w:style>
+  <w:style w:type="paragraph" w:styleId="Subtitle">
+    <w:name w:val="Subtitle"/>
+    <w:basedOn w:val="Normal"/>
+    <w:next w:val="Normal"/>
+    <w:link w:val="SubtitleChar"/>
+    <w:uiPriority w:val="11"/>
+    <w:qFormat/>
+    <w:rsid w:val="00181ECE"/>
+    <w:pPr>
+      <w:numPr>
+        <w:ilvl w:val="1"/>
+      </w:numPr>
+    </w:pPr>
+    <w:rPr>
+      <w:rFonts w:asciiTheme="majorHAnsi" w:eastAsiaTheme="majorEastAsia" w:hAnsiTheme="majorHAnsi" w:cstheme="majorBidi"/>
+      <w:i/>
+      <w:iCs/>
+      <w:color w:val="4F81BD" w:themeColor="accent1"/>
+      <w:spacing w:val="15"/>
+    </w:rPr>
+  </w:style>
+  <w:style w:type="character" w:customStyle="1" w:styleId="SubtitleChar">
+    <w:name w:val="Subtitle Char"/>
+    <w:basedOn w:val="DefaultParagraphFont"/>
+    <w:link w:val="Subtitle"/>
+    <w:uiPriority w:val="11"/>
+    <w:rsid w:val="00181ECE"/>
+    <w:rPr>
+      <w:rFonts w:asciiTheme="majorHAnsi" w:eastAsiaTheme="majorEastAsia" w:hAnsiTheme="majorHAnsi" w:cstheme="majorBidi"/>
+      <w:i/>
+      <w:iCs/>
+      <w:color w:val="4F81BD" w:themeColor="accent1"/>
+      <w:spacing w:val="15"/>
+    </w:rPr>
+  </w:style>
+  <w:style w:type="paragraph" w:styleId="ListParagraph">
+    <w:name w:val="List Paragraph"/>
+    <w:basedOn w:val="Normal"/>
+    <w:uiPriority w:val="34"/>
+    <w:qFormat/>
+    <w:rsid w:val="0040654E"/>
+    <w:rPr>
+      <w:rFonts w:ascii="Helvetica" w:hAnsi="Helvetica" w:cs="Courier"/>
+      <w:color w:val="FF0000"/>
+      <w:sz w:val="20"/>
+      <w:szCs w:val="20"/>
     </w:rPr>
   </w:style>
 </w:styles>

</xml_diff>